<commit_message>
tested preprocessing, thesis updated
</commit_message>
<xml_diff>
--- a/tif_image_cutter/praca inżynierska.docx
+++ b/tif_image_cutter/praca inżynierska.docx
@@ -3364,9 +3364,19 @@
       </w:r>
     </w:p>
     <w:p>
-      <w:bookmarkStart w:id="1" w:name="_GoBack"/>
-      <w:bookmarkEnd w:id="1"/>
-    </w:p>
+      <w:pPr>
+        <w:rPr>
+          <w:color w:val="FF0000"/>
+        </w:rPr>
+      </w:pPr>
+      <w:r>
+        <w:rPr>
+          <w:color w:val="FF0000"/>
+        </w:rPr>
+        <w:t>[TODO może trochę więcej]</w:t>
+      </w:r>
+    </w:p>
+    <w:p/>
     <w:p>
       <w:pPr>
         <w:pStyle w:val="Podtytu"/>
@@ -3484,14 +3494,14 @@
         <w:rPr>
           <w:rFonts w:eastAsiaTheme="majorEastAsia"/>
         </w:rPr>
-        <w:t xml:space="preserve">]. Pozwala ono na otwarcie slajdów preparatów histologicznych oraz wczytanie i nałożenie na obraz oznaczeń. </w:t>
+        <w:t xml:space="preserve">]. Pozwala ono na otwarcie </w:t>
       </w:r>
       <w:r>
         <w:rPr>
           <w:rFonts w:eastAsiaTheme="majorEastAsia"/>
         </w:rPr>
         <w:lastRenderedPageBreak/>
-        <w:t xml:space="preserve">Dostarczono również fasadę API </w:t>
+        <w:t xml:space="preserve">slajdów preparatów histologicznych oraz wczytanie i nałożenie na obraz oznaczeń. Dostarczono również fasadę API </w:t>
       </w:r>
       <w:r>
         <w:rPr>
@@ -3548,20 +3558,12 @@
         </w:rPr>
         <w:t xml:space="preserve">otacji w kodzie </w:t>
       </w:r>
-      <w:proofErr w:type="spellStart"/>
-      <w:r>
-        <w:rPr>
-          <w:rFonts w:eastAsiaTheme="majorEastAsia"/>
-        </w:rPr>
-        <w:t>P</w:t>
-      </w:r>
-      <w:r>
-        <w:rPr>
-          <w:rFonts w:eastAsiaTheme="majorEastAsia"/>
-        </w:rPr>
-        <w:t>ythona</w:t>
-      </w:r>
-      <w:proofErr w:type="spellEnd"/>
+      <w:r>
+        <w:rPr>
+          <w:rFonts w:eastAsiaTheme="majorEastAsia"/>
+        </w:rPr>
+        <w:t>programu</w:t>
+      </w:r>
       <w:r>
         <w:rPr>
           <w:rFonts w:eastAsiaTheme="majorEastAsia"/>
@@ -3603,10 +3605,920 @@
     </w:p>
     <w:p>
       <w:pPr>
-        <w:rPr>
-          <w:rFonts w:eastAsiaTheme="majorEastAsia"/>
-        </w:rPr>
-      </w:pPr>
+        <w:pStyle w:val="Akapitzlist"/>
+        <w:rPr>
+          <w:rFonts w:eastAsiaTheme="majorEastAsia"/>
+        </w:rPr>
+      </w:pPr>
+    </w:p>
+    <w:p>
+      <w:pPr>
+        <w:pStyle w:val="Podtytu"/>
+        <w:numPr>
+          <w:ilvl w:val="1"/>
+          <w:numId w:val="3"/>
+        </w:numPr>
+        <w:rPr>
+          <w:rFonts w:eastAsiaTheme="majorEastAsia"/>
+        </w:rPr>
+      </w:pPr>
+      <w:proofErr w:type="spellStart"/>
+      <w:r>
+        <w:t>Keras</w:t>
+      </w:r>
+      <w:proofErr w:type="spellEnd"/>
+      <w:r>
+        <w:t xml:space="preserve"> i </w:t>
+      </w:r>
+      <w:proofErr w:type="spellStart"/>
+      <w:r>
+        <w:t>Tensorflow</w:t>
+      </w:r>
+      <w:proofErr w:type="spellEnd"/>
+    </w:p>
+    <w:p>
+      <w:pPr>
+        <w:rPr>
+          <w:rFonts w:eastAsiaTheme="majorEastAsia"/>
+        </w:rPr>
+      </w:pPr>
+      <w:r>
+        <w:rPr>
+          <w:rFonts w:eastAsiaTheme="majorEastAsia"/>
+        </w:rPr>
+        <w:tab/>
+      </w:r>
+      <w:r>
+        <w:rPr>
+          <w:rFonts w:eastAsiaTheme="majorEastAsia"/>
+        </w:rPr>
+        <w:t xml:space="preserve">Jako główne narzędzie do tworzenia sieci neuronowej użyto biblioteki </w:t>
+      </w:r>
+      <w:proofErr w:type="spellStart"/>
+      <w:r>
+        <w:rPr>
+          <w:rFonts w:eastAsiaTheme="majorEastAsia"/>
+        </w:rPr>
+        <w:t>Kera</w:t>
+      </w:r>
+      <w:r>
+        <w:rPr>
+          <w:rFonts w:eastAsiaTheme="majorEastAsia"/>
+        </w:rPr>
+        <w:t>s</w:t>
+      </w:r>
+      <w:proofErr w:type="spellEnd"/>
+      <w:r>
+        <w:rPr>
+          <w:rFonts w:eastAsiaTheme="majorEastAsia"/>
+        </w:rPr>
+        <w:t xml:space="preserve">. </w:t>
+      </w:r>
+      <w:r>
+        <w:rPr>
+          <w:rFonts w:eastAsiaTheme="majorEastAsia"/>
+        </w:rPr>
+        <w:t>Jest to jedna z najpopularniejszych bibliotek do tworzenia</w:t>
+      </w:r>
+      <w:r>
+        <w:rPr>
+          <w:rFonts w:eastAsiaTheme="majorEastAsia"/>
+        </w:rPr>
+        <w:t>, nauk</w:t>
+      </w:r>
+      <w:r>
+        <w:rPr>
+          <w:rFonts w:eastAsiaTheme="majorEastAsia"/>
+        </w:rPr>
+        <w:t>i</w:t>
+      </w:r>
+      <w:r>
+        <w:rPr>
+          <w:rFonts w:eastAsiaTheme="majorEastAsia"/>
+        </w:rPr>
+        <w:t xml:space="preserve"> i walidacj</w:t>
+      </w:r>
+      <w:r>
+        <w:rPr>
+          <w:rFonts w:eastAsiaTheme="majorEastAsia"/>
+        </w:rPr>
+        <w:t>i</w:t>
+      </w:r>
+      <w:r>
+        <w:rPr>
+          <w:rFonts w:eastAsiaTheme="majorEastAsia"/>
+        </w:rPr>
+        <w:t xml:space="preserve"> </w:t>
+      </w:r>
+      <w:proofErr w:type="spellStart"/>
+      <w:r>
+        <w:rPr>
+          <w:rFonts w:eastAsiaTheme="majorEastAsia"/>
+        </w:rPr>
+        <w:t>konwolucyjnych</w:t>
+      </w:r>
+      <w:proofErr w:type="spellEnd"/>
+      <w:r>
+        <w:rPr>
+          <w:rFonts w:eastAsiaTheme="majorEastAsia"/>
+        </w:rPr>
+        <w:t xml:space="preserve"> i rekurencyjnych modeli sieci neuronowych</w:t>
+      </w:r>
+      <w:r>
+        <w:rPr>
+          <w:rFonts w:eastAsiaTheme="majorEastAsia"/>
+        </w:rPr>
+        <w:t xml:space="preserve"> w </w:t>
+      </w:r>
+      <w:r>
+        <w:rPr>
+          <w:rFonts w:eastAsiaTheme="majorEastAsia"/>
+        </w:rPr>
+        <w:t>języku Python</w:t>
+      </w:r>
+      <w:r>
+        <w:rPr>
+          <w:rFonts w:eastAsiaTheme="majorEastAsia"/>
+        </w:rPr>
+        <w:t>.</w:t>
+      </w:r>
+      <w:r>
+        <w:rPr>
+          <w:rFonts w:eastAsiaTheme="majorEastAsia"/>
+        </w:rPr>
+        <w:t xml:space="preserve"> Zaletą tej biblioteki jest możliwość użycia </w:t>
+      </w:r>
+      <w:r>
+        <w:rPr>
+          <w:rFonts w:eastAsiaTheme="majorEastAsia"/>
+        </w:rPr>
+        <w:t xml:space="preserve">jednego z </w:t>
+      </w:r>
+      <w:r>
+        <w:rPr>
+          <w:rFonts w:eastAsiaTheme="majorEastAsia"/>
+        </w:rPr>
+        <w:t xml:space="preserve">kilku </w:t>
+      </w:r>
+      <w:proofErr w:type="spellStart"/>
+      <w:r>
+        <w:rPr>
+          <w:rFonts w:eastAsiaTheme="majorEastAsia"/>
+          <w:strike/>
+          <w:color w:val="FF0000"/>
+        </w:rPr>
+        <w:t>backendów</w:t>
+      </w:r>
+      <w:proofErr w:type="spellEnd"/>
+      <w:r>
+        <w:rPr>
+          <w:rFonts w:eastAsiaTheme="majorEastAsia"/>
+        </w:rPr>
+        <w:t xml:space="preserve"> modułów matematycznych, które wykonują obliczenia niezbędne do nauki, czy walidacji sieci. </w:t>
+      </w:r>
+      <w:r>
+        <w:rPr>
+          <w:rFonts w:eastAsiaTheme="majorEastAsia"/>
+        </w:rPr>
+        <w:t xml:space="preserve">Tworzenie modelów odbywa się w kodzie </w:t>
+      </w:r>
+      <w:proofErr w:type="spellStart"/>
+      <w:r>
+        <w:rPr>
+          <w:rFonts w:eastAsiaTheme="majorEastAsia"/>
+        </w:rPr>
+        <w:t>Pythona</w:t>
+      </w:r>
+      <w:proofErr w:type="spellEnd"/>
+      <w:r>
+        <w:rPr>
+          <w:rFonts w:eastAsiaTheme="majorEastAsia"/>
+        </w:rPr>
+        <w:t xml:space="preserve">, bez udziału plików konfiguracyjnych. </w:t>
+      </w:r>
+      <w:proofErr w:type="spellStart"/>
+      <w:r>
+        <w:rPr>
+          <w:rFonts w:eastAsiaTheme="majorEastAsia"/>
+        </w:rPr>
+        <w:t>Keras</w:t>
+      </w:r>
+      <w:proofErr w:type="spellEnd"/>
+      <w:r>
+        <w:rPr>
+          <w:rFonts w:eastAsiaTheme="majorEastAsia"/>
+        </w:rPr>
+        <w:t xml:space="preserve"> zapewnia prostotę tworzenia modelu. Ilość kodu potrzebna do zaimplementowania danej sieci w tej bibliotece jest niewielka w porównaniu do pozostałych bibliotek[</w:t>
+      </w:r>
+      <w:hyperlink r:id="rId22" w:history="1">
+        <w:r>
+          <w:rPr>
+            <w:rStyle w:val="Hipercze"/>
+          </w:rPr>
+          <w:t>https://keras.io/</w:t>
+        </w:r>
+      </w:hyperlink>
+      <w:r>
+        <w:rPr>
+          <w:rFonts w:eastAsiaTheme="majorEastAsia"/>
+        </w:rPr>
+        <w:t>]</w:t>
+      </w:r>
+      <w:r>
+        <w:rPr>
+          <w:rFonts w:eastAsiaTheme="majorEastAsia"/>
+        </w:rPr>
+        <w:t xml:space="preserve">. </w:t>
+      </w:r>
+    </w:p>
+    <w:p>
+      <w:pPr>
+        <w:rPr>
+          <w:rFonts w:eastAsiaTheme="majorEastAsia"/>
+        </w:rPr>
+      </w:pPr>
+      <w:r>
+        <w:rPr>
+          <w:rFonts w:eastAsiaTheme="majorEastAsia"/>
+        </w:rPr>
+        <w:tab/>
+      </w:r>
+      <w:proofErr w:type="spellStart"/>
+      <w:r>
+        <w:rPr>
+          <w:rFonts w:eastAsiaTheme="majorEastAsia"/>
+        </w:rPr>
+        <w:t>Tensorflow</w:t>
+      </w:r>
+      <w:proofErr w:type="spellEnd"/>
+      <w:r>
+        <w:rPr>
+          <w:rFonts w:eastAsiaTheme="majorEastAsia"/>
+        </w:rPr>
+        <w:t xml:space="preserve"> to </w:t>
+      </w:r>
+      <w:r>
+        <w:rPr>
+          <w:rFonts w:eastAsiaTheme="majorEastAsia"/>
+        </w:rPr>
+        <w:t>moduł</w:t>
+      </w:r>
+      <w:r>
+        <w:rPr>
+          <w:rFonts w:eastAsiaTheme="majorEastAsia"/>
+        </w:rPr>
+        <w:t xml:space="preserve"> matematyczn</w:t>
+      </w:r>
+      <w:r>
+        <w:rPr>
+          <w:rFonts w:eastAsiaTheme="majorEastAsia"/>
+        </w:rPr>
+        <w:t>y</w:t>
+      </w:r>
+      <w:r>
+        <w:rPr>
+          <w:rFonts w:eastAsiaTheme="majorEastAsia"/>
+        </w:rPr>
+        <w:t xml:space="preserve"> implementując</w:t>
+      </w:r>
+      <w:r>
+        <w:rPr>
+          <w:rFonts w:eastAsiaTheme="majorEastAsia"/>
+        </w:rPr>
+        <w:t>y</w:t>
+      </w:r>
+      <w:r>
+        <w:rPr>
+          <w:rFonts w:eastAsiaTheme="majorEastAsia"/>
+        </w:rPr>
+        <w:t xml:space="preserve"> podstawowe operacje niezbędne do stworzenia modelu sieci neuronowej</w:t>
+      </w:r>
+      <w:r>
+        <w:rPr>
+          <w:rFonts w:eastAsiaTheme="majorEastAsia"/>
+        </w:rPr>
+        <w:t>, napisan</w:t>
+      </w:r>
+      <w:r>
+        <w:rPr>
+          <w:rFonts w:eastAsiaTheme="majorEastAsia"/>
+        </w:rPr>
+        <w:t>y</w:t>
+      </w:r>
+      <w:r>
+        <w:rPr>
+          <w:rFonts w:eastAsiaTheme="majorEastAsia"/>
+        </w:rPr>
+        <w:t xml:space="preserve"> w języku Python. Jest często stosowan</w:t>
+      </w:r>
+      <w:r>
+        <w:rPr>
+          <w:rFonts w:eastAsiaTheme="majorEastAsia"/>
+        </w:rPr>
+        <w:t>y</w:t>
+      </w:r>
+      <w:r>
+        <w:rPr>
+          <w:rFonts w:eastAsiaTheme="majorEastAsia"/>
+        </w:rPr>
+        <w:t xml:space="preserve"> </w:t>
+      </w:r>
+      <w:r>
+        <w:rPr>
+          <w:rFonts w:eastAsiaTheme="majorEastAsia"/>
+        </w:rPr>
+        <w:t xml:space="preserve">jako </w:t>
+      </w:r>
+      <w:proofErr w:type="spellStart"/>
+      <w:r>
+        <w:rPr>
+          <w:rFonts w:eastAsiaTheme="majorEastAsia"/>
+        </w:rPr>
+        <w:t>backend</w:t>
+      </w:r>
+      <w:proofErr w:type="spellEnd"/>
+      <w:r>
+        <w:rPr>
+          <w:rFonts w:eastAsiaTheme="majorEastAsia"/>
+        </w:rPr>
+        <w:t xml:space="preserve"> biblioteki </w:t>
+      </w:r>
+      <w:proofErr w:type="spellStart"/>
+      <w:r>
+        <w:rPr>
+          <w:rFonts w:eastAsiaTheme="majorEastAsia"/>
+        </w:rPr>
+        <w:t>Keras</w:t>
+      </w:r>
+      <w:proofErr w:type="spellEnd"/>
+      <w:r>
+        <w:rPr>
+          <w:rFonts w:eastAsiaTheme="majorEastAsia"/>
+        </w:rPr>
+        <w:t xml:space="preserve">, lecz może służyć również jako niezależne środowisko do tworzenia modeli sieci, które oferuje większą kontrolę nad modelem, umożliwia projektowanie bardziej złożonych procesów nauki. Dzięki zastosowaniu rozszerzenia </w:t>
+      </w:r>
+      <w:proofErr w:type="spellStart"/>
+      <w:r>
+        <w:rPr>
+          <w:rFonts w:eastAsiaTheme="majorEastAsia"/>
+        </w:rPr>
+        <w:t>Tensorboard</w:t>
+      </w:r>
+      <w:proofErr w:type="spellEnd"/>
+      <w:r>
+        <w:rPr>
+          <w:rFonts w:eastAsiaTheme="majorEastAsia"/>
+        </w:rPr>
+        <w:t xml:space="preserve"> możliwa jest wizualizacja procesu uczenia na wykresach, jak i śledzenie zmian parametrów uczenia. </w:t>
+      </w:r>
+      <w:proofErr w:type="spellStart"/>
+      <w:r>
+        <w:rPr>
+          <w:rFonts w:eastAsiaTheme="majorEastAsia"/>
+        </w:rPr>
+        <w:t>Tensorflow</w:t>
+      </w:r>
+      <w:proofErr w:type="spellEnd"/>
+      <w:r>
+        <w:rPr>
+          <w:rFonts w:eastAsiaTheme="majorEastAsia"/>
+        </w:rPr>
+        <w:t xml:space="preserve"> jest używany przez wiele </w:t>
+      </w:r>
+      <w:r>
+        <w:rPr>
+          <w:rFonts w:eastAsiaTheme="majorEastAsia"/>
+        </w:rPr>
+        <w:t>międzynarodowych firm, takich jak Google, Intel, Airbus</w:t>
+      </w:r>
+      <w:r>
+        <w:rPr>
+          <w:rFonts w:eastAsiaTheme="majorEastAsia"/>
+        </w:rPr>
+        <w:t>[</w:t>
+      </w:r>
+      <w:hyperlink r:id="rId23" w:history="1">
+        <w:r>
+          <w:rPr>
+            <w:rStyle w:val="Hipercze"/>
+          </w:rPr>
+          <w:t>https://www.tensorflow.org/about</w:t>
+        </w:r>
+      </w:hyperlink>
+      <w:r>
+        <w:rPr>
+          <w:rFonts w:eastAsiaTheme="majorEastAsia"/>
+        </w:rPr>
+        <w:t>][</w:t>
+      </w:r>
+      <w:r>
+        <w:t xml:space="preserve"> </w:t>
+      </w:r>
+      <w:hyperlink r:id="rId24" w:history="1">
+        <w:r>
+          <w:rPr>
+            <w:rStyle w:val="Hipercze"/>
+          </w:rPr>
+          <w:t>https://www.tensorflow.org/tensorboard/get_started</w:t>
+        </w:r>
+      </w:hyperlink>
+      <w:r>
+        <w:rPr>
+          <w:rFonts w:eastAsiaTheme="majorEastAsia"/>
+        </w:rPr>
+        <w:t>]</w:t>
+      </w:r>
+      <w:r>
+        <w:rPr>
+          <w:rFonts w:eastAsiaTheme="majorEastAsia"/>
+        </w:rPr>
+        <w:t xml:space="preserve">. </w:t>
+      </w:r>
+    </w:p>
+    <w:p>
+      <w:pPr>
+        <w:rPr>
+          <w:rFonts w:eastAsiaTheme="majorEastAsia"/>
+        </w:rPr>
+      </w:pPr>
+      <w:bookmarkStart w:id="1" w:name="_GoBack"/>
+      <w:bookmarkEnd w:id="1"/>
+    </w:p>
+    <w:p>
+      <w:pPr>
+        <w:pStyle w:val="Podtytu"/>
+        <w:numPr>
+          <w:ilvl w:val="1"/>
+          <w:numId w:val="3"/>
+        </w:numPr>
+        <w:rPr>
+          <w:rFonts w:eastAsiaTheme="majorEastAsia"/>
+        </w:rPr>
+      </w:pPr>
+      <w:r>
+        <w:rPr>
+          <w:rFonts w:eastAsiaTheme="majorEastAsia"/>
+        </w:rPr>
+        <w:t>Pozostałe użyte biblioteki</w:t>
+      </w:r>
+    </w:p>
+    <w:p>
+      <w:pPr>
+        <w:rPr>
+          <w:rFonts w:eastAsiaTheme="majorEastAsia"/>
+        </w:rPr>
+      </w:pPr>
+      <w:r>
+        <w:rPr>
+          <w:rFonts w:eastAsiaTheme="majorEastAsia"/>
+        </w:rPr>
+        <w:tab/>
+      </w:r>
+      <w:r>
+        <w:rPr>
+          <w:rFonts w:eastAsiaTheme="majorEastAsia"/>
+        </w:rPr>
+        <w:t>Podstawową</w:t>
+      </w:r>
+      <w:r>
+        <w:rPr>
+          <w:rFonts w:eastAsiaTheme="majorEastAsia"/>
+        </w:rPr>
+        <w:t>, użytą</w:t>
+      </w:r>
+      <w:r>
+        <w:rPr>
+          <w:rFonts w:eastAsiaTheme="majorEastAsia"/>
+        </w:rPr>
+        <w:t xml:space="preserve"> </w:t>
+      </w:r>
+      <w:r>
+        <w:rPr>
+          <w:rFonts w:eastAsiaTheme="majorEastAsia"/>
+          <w:color w:val="FF0000"/>
+        </w:rPr>
+        <w:t>na potrzeby projektu</w:t>
+      </w:r>
+      <w:r>
+        <w:rPr>
+          <w:rFonts w:eastAsiaTheme="majorEastAsia"/>
+        </w:rPr>
+        <w:t xml:space="preserve"> biblioteką matematyczną </w:t>
+      </w:r>
+      <w:r>
+        <w:rPr>
+          <w:rFonts w:eastAsiaTheme="majorEastAsia"/>
+        </w:rPr>
+        <w:t>w celu</w:t>
+      </w:r>
+      <w:r>
+        <w:rPr>
+          <w:rFonts w:eastAsiaTheme="majorEastAsia"/>
+        </w:rPr>
+        <w:t xml:space="preserve"> </w:t>
+      </w:r>
+      <w:r>
+        <w:rPr>
+          <w:rFonts w:eastAsiaTheme="majorEastAsia"/>
+        </w:rPr>
+        <w:t xml:space="preserve">obróbki danych przechowywanych w wielowymiarowych tablicach jest </w:t>
+      </w:r>
+      <w:proofErr w:type="spellStart"/>
+      <w:r>
+        <w:rPr>
+          <w:rFonts w:eastAsiaTheme="majorEastAsia"/>
+        </w:rPr>
+        <w:t>NumPy</w:t>
+      </w:r>
+      <w:proofErr w:type="spellEnd"/>
+      <w:r>
+        <w:rPr>
+          <w:rFonts w:eastAsiaTheme="majorEastAsia"/>
+        </w:rPr>
+        <w:t>. Umożliwia ona łatwe zarządzanie tablicami o liczbie wymiarów większej niż 3</w:t>
+      </w:r>
+      <w:r>
+        <w:rPr>
+          <w:rFonts w:eastAsiaTheme="majorEastAsia"/>
+        </w:rPr>
+        <w:t xml:space="preserve">. Biblioteka ta zawiera również zoptymalizowaną czasowo implementację podstawowych operacji algebry liniowej, rachunku różniczkowego i statystyki. Dostarczanie danych przechowywanych w tablicach </w:t>
+      </w:r>
+      <w:proofErr w:type="spellStart"/>
+      <w:r>
+        <w:rPr>
+          <w:rFonts w:eastAsiaTheme="majorEastAsia"/>
+        </w:rPr>
+        <w:t>NumPy</w:t>
+      </w:r>
+      <w:proofErr w:type="spellEnd"/>
+      <w:r>
+        <w:rPr>
+          <w:rFonts w:eastAsiaTheme="majorEastAsia"/>
+        </w:rPr>
+        <w:t xml:space="preserve"> jest wspierane przez wiele popularnych bibliotek do edycji </w:t>
+      </w:r>
+      <w:r>
+        <w:rPr>
+          <w:rFonts w:eastAsiaTheme="majorEastAsia"/>
+        </w:rPr>
+        <w:t>obrazów</w:t>
+      </w:r>
+      <w:r>
+        <w:rPr>
+          <w:rFonts w:eastAsiaTheme="majorEastAsia"/>
+        </w:rPr>
+        <w:t>, obróbki danych tabelarycznych, czy uczenia maszynowego[</w:t>
+      </w:r>
+      <w:hyperlink r:id="rId25" w:history="1">
+        <w:r>
+          <w:rPr>
+            <w:rStyle w:val="Hipercze"/>
+          </w:rPr>
+          <w:t>https://numpy.org/</w:t>
+        </w:r>
+      </w:hyperlink>
+      <w:r>
+        <w:t xml:space="preserve">, </w:t>
+      </w:r>
+      <w:hyperlink r:id="rId26" w:history="1">
+        <w:r>
+          <w:rPr>
+            <w:rStyle w:val="Hipercze"/>
+          </w:rPr>
+          <w:t>https://pandas.pydata.org/pandas-docs/stable/getting_started/overview.html</w:t>
+        </w:r>
+      </w:hyperlink>
+      <w:r>
+        <w:t xml:space="preserve">, </w:t>
+      </w:r>
+      <w:hyperlink r:id="rId27" w:history="1">
+        <w:r>
+          <w:rPr>
+            <w:rStyle w:val="Hipercze"/>
+          </w:rPr>
+          <w:t>https://scikit-image.org/</w:t>
+        </w:r>
+      </w:hyperlink>
+      <w:r>
+        <w:t xml:space="preserve">, </w:t>
+      </w:r>
+      <w:hyperlink r:id="rId28" w:history="1">
+        <w:r>
+          <w:rPr>
+            <w:rStyle w:val="Hipercze"/>
+          </w:rPr>
+          <w:t>https://matplotlib.org/users/installing.html</w:t>
+        </w:r>
+      </w:hyperlink>
+      <w:r>
+        <w:rPr>
+          <w:rFonts w:eastAsiaTheme="majorEastAsia"/>
+        </w:rPr>
+        <w:t xml:space="preserve">]. </w:t>
+      </w:r>
+    </w:p>
+    <w:p>
+      <w:pPr>
+        <w:rPr>
+          <w:rFonts w:eastAsiaTheme="majorEastAsia"/>
+        </w:rPr>
+      </w:pPr>
+      <w:r>
+        <w:rPr>
+          <w:rFonts w:eastAsiaTheme="majorEastAsia"/>
+        </w:rPr>
+        <w:tab/>
+      </w:r>
+      <w:r>
+        <w:rPr>
+          <w:rFonts w:eastAsiaTheme="majorEastAsia"/>
+        </w:rPr>
+        <w:t xml:space="preserve">Jako narzędzia do wizualizacji i obróbki obrazów wybrano </w:t>
+      </w:r>
+      <w:proofErr w:type="spellStart"/>
+      <w:r>
+        <w:rPr>
+          <w:rFonts w:eastAsiaTheme="majorEastAsia"/>
+        </w:rPr>
+        <w:t>Pyplot</w:t>
+      </w:r>
+      <w:proofErr w:type="spellEnd"/>
+      <w:r>
+        <w:rPr>
+          <w:rFonts w:eastAsiaTheme="majorEastAsia"/>
+        </w:rPr>
+        <w:t xml:space="preserve"> z biblioteki </w:t>
+      </w:r>
+      <w:proofErr w:type="spellStart"/>
+      <w:r>
+        <w:rPr>
+          <w:rFonts w:eastAsiaTheme="majorEastAsia"/>
+        </w:rPr>
+        <w:t>Matplotlib</w:t>
+      </w:r>
+      <w:proofErr w:type="spellEnd"/>
+      <w:r>
+        <w:rPr>
+          <w:rFonts w:eastAsiaTheme="majorEastAsia"/>
+        </w:rPr>
+        <w:t>,</w:t>
+      </w:r>
+      <w:r>
+        <w:rPr>
+          <w:rFonts w:eastAsiaTheme="majorEastAsia"/>
+        </w:rPr>
+        <w:t xml:space="preserve"> </w:t>
+      </w:r>
+      <w:proofErr w:type="spellStart"/>
+      <w:r>
+        <w:rPr>
+          <w:rFonts w:eastAsiaTheme="majorEastAsia"/>
+        </w:rPr>
+        <w:t>Scikit</w:t>
+      </w:r>
+      <w:proofErr w:type="spellEnd"/>
+      <w:r>
+        <w:rPr>
+          <w:rFonts w:eastAsiaTheme="majorEastAsia"/>
+        </w:rPr>
+        <w:t xml:space="preserve">-image. Pierwszy z wymienionych służy głównie do wyświetlania obrazów zapisanych w wielowymiarowej tablicy </w:t>
+      </w:r>
+      <w:proofErr w:type="spellStart"/>
+      <w:r>
+        <w:rPr>
+          <w:rFonts w:eastAsiaTheme="majorEastAsia"/>
+        </w:rPr>
+        <w:t>NumPy</w:t>
+      </w:r>
+      <w:proofErr w:type="spellEnd"/>
+      <w:r>
+        <w:rPr>
+          <w:rFonts w:eastAsiaTheme="majorEastAsia"/>
+        </w:rPr>
+        <w:t xml:space="preserve">. Biblioteka ta umożliwia także generowanie wykresów punktowych, histogramów. Możliwe jest przedstawienie kilku wykresów, czy obrazów w jednym oknie, co znacząco wpływa na komfort analizy danych. Biblioteka </w:t>
+      </w:r>
+      <w:proofErr w:type="spellStart"/>
+      <w:r>
+        <w:rPr>
+          <w:rFonts w:eastAsiaTheme="majorEastAsia"/>
+        </w:rPr>
+        <w:t>Scikit</w:t>
+      </w:r>
+      <w:proofErr w:type="spellEnd"/>
+      <w:r>
+        <w:rPr>
+          <w:rFonts w:eastAsiaTheme="majorEastAsia"/>
+        </w:rPr>
+        <w:t>-image zapewnia implementację podstawowych operacji wykorzystywanych do obróbki zdjęć, czy miar podobieństwa obrazów[</w:t>
+      </w:r>
+      <w:hyperlink r:id="rId29" w:history="1">
+        <w:r>
+          <w:rPr>
+            <w:rStyle w:val="Hipercze"/>
+          </w:rPr>
+          <w:t>https://scikit-image.org/</w:t>
+        </w:r>
+      </w:hyperlink>
+      <w:r>
+        <w:rPr>
+          <w:rFonts w:eastAsiaTheme="majorEastAsia"/>
+        </w:rPr>
+        <w:t xml:space="preserve">]. </w:t>
+      </w:r>
+    </w:p>
+    <w:p>
+      <w:pPr>
+        <w:rPr>
+          <w:rFonts w:eastAsiaTheme="majorEastAsia"/>
+        </w:rPr>
+      </w:pPr>
+      <w:r>
+        <w:rPr>
+          <w:rFonts w:eastAsiaTheme="majorEastAsia"/>
+        </w:rPr>
+        <w:tab/>
+      </w:r>
+    </w:p>
+    <w:p>
+      <w:pPr>
+        <w:rPr>
+          <w:rFonts w:eastAsiaTheme="majorEastAsia"/>
+        </w:rPr>
+      </w:pPr>
+    </w:p>
+    <w:p>
+      <w:pPr>
+        <w:rPr>
+          <w:rFonts w:eastAsiaTheme="majorEastAsia"/>
+        </w:rPr>
+      </w:pPr>
+      <w:r>
+        <w:rPr>
+          <w:rFonts w:eastAsiaTheme="majorEastAsia"/>
+        </w:rPr>
+        <w:t>Model</w:t>
+      </w:r>
+    </w:p>
+    <w:p>
+      <w:pPr>
+        <w:rPr>
+          <w:rFonts w:eastAsiaTheme="majorEastAsia"/>
+        </w:rPr>
+      </w:pPr>
+    </w:p>
+    <w:p>
+      <w:pPr>
+        <w:rPr>
+          <w:rFonts w:eastAsiaTheme="majorEastAsia"/>
+        </w:rPr>
+      </w:pPr>
+      <w:r>
+        <w:rPr>
+          <w:rFonts w:eastAsiaTheme="majorEastAsia"/>
+        </w:rPr>
+        <w:tab/>
+      </w:r>
+      <w:r>
+        <w:rPr>
+          <w:rFonts w:eastAsiaTheme="majorEastAsia"/>
+        </w:rPr>
+        <w:t>[</w:t>
+      </w:r>
+      <w:r>
+        <w:rPr>
+          <w:rFonts w:eastAsiaTheme="majorEastAsia"/>
+          <w:color w:val="FF0000"/>
+        </w:rPr>
+        <w:t xml:space="preserve">To raczej do opisu modelu, a nie do </w:t>
+      </w:r>
+      <w:proofErr w:type="spellStart"/>
+      <w:r>
+        <w:rPr>
+          <w:rFonts w:eastAsiaTheme="majorEastAsia"/>
+          <w:color w:val="FF0000"/>
+        </w:rPr>
+        <w:t>libek</w:t>
+      </w:r>
+      <w:proofErr w:type="spellEnd"/>
+      <w:r>
+        <w:rPr>
+          <w:rFonts w:eastAsiaTheme="majorEastAsia"/>
+        </w:rPr>
+        <w:t>]</w:t>
+      </w:r>
+      <w:r>
+        <w:rPr>
+          <w:rFonts w:eastAsiaTheme="majorEastAsia"/>
+        </w:rPr>
+        <w:t xml:space="preserve">Zastosowano gotową implementację szkieletu modelu udostępnioną przez użytkownika </w:t>
+      </w:r>
+      <w:proofErr w:type="spellStart"/>
+      <w:r>
+        <w:rPr>
+          <w:rFonts w:eastAsiaTheme="majorEastAsia"/>
+        </w:rPr>
+        <w:t>zhixuhao</w:t>
+      </w:r>
+      <w:proofErr w:type="spellEnd"/>
+      <w:r>
+        <w:rPr>
+          <w:rFonts w:eastAsiaTheme="majorEastAsia"/>
+        </w:rPr>
+        <w:t xml:space="preserve"> na licencji MIT na portalu </w:t>
+      </w:r>
+      <w:proofErr w:type="spellStart"/>
+      <w:r>
+        <w:rPr>
+          <w:rFonts w:eastAsiaTheme="majorEastAsia"/>
+        </w:rPr>
+        <w:t>github</w:t>
+      </w:r>
+      <w:proofErr w:type="spellEnd"/>
+      <w:r>
+        <w:rPr>
+          <w:rFonts w:eastAsiaTheme="majorEastAsia"/>
+        </w:rPr>
+        <w:t xml:space="preserve">. </w:t>
+      </w:r>
+      <w:r>
+        <w:rPr>
+          <w:rFonts w:eastAsiaTheme="majorEastAsia"/>
+        </w:rPr>
+        <w:t>Wykorzystano dwie funkcje: o nazwach „down” i „</w:t>
+      </w:r>
+      <w:proofErr w:type="spellStart"/>
+      <w:r>
+        <w:rPr>
+          <w:rFonts w:eastAsiaTheme="majorEastAsia"/>
+        </w:rPr>
+        <w:t>up</w:t>
+      </w:r>
+      <w:proofErr w:type="spellEnd"/>
+      <w:r>
+        <w:rPr>
+          <w:rFonts w:eastAsiaTheme="majorEastAsia"/>
+        </w:rPr>
+        <w:t xml:space="preserve">”. Każda z nich przyjmuje jako argument </w:t>
+      </w:r>
+      <w:r>
+        <w:rPr>
+          <w:rFonts w:eastAsiaTheme="majorEastAsia"/>
+        </w:rPr>
+        <w:lastRenderedPageBreak/>
+        <w:t xml:space="preserve">ostatnią zdefiniowaną warstwę. Pierwsza z wymienionych dodaje dwie operacje splotu i jedną operację próbkowania w dół. Zwracana jest warstwa posiadająca dwa razy więcej filtrów i czterokrotnie mniejszy obraz. Druga natomiast przyjmuje dodatkowy argument, będący warstwą posiadającą takie same wymiary, co warstwa ostatnia, pochodząca z </w:t>
+      </w:r>
+      <w:proofErr w:type="spellStart"/>
+      <w:r>
+        <w:rPr>
+          <w:rFonts w:eastAsiaTheme="majorEastAsia"/>
+        </w:rPr>
+        <w:t>en</w:t>
+      </w:r>
+      <w:r>
+        <w:rPr>
+          <w:rFonts w:eastAsiaTheme="majorEastAsia"/>
+        </w:rPr>
+        <w:t>kodera</w:t>
+      </w:r>
+      <w:proofErr w:type="spellEnd"/>
+      <w:r>
+        <w:rPr>
+          <w:rFonts w:eastAsiaTheme="majorEastAsia"/>
+        </w:rPr>
+        <w:t xml:space="preserve">. </w:t>
+      </w:r>
+      <w:r>
+        <w:rPr>
+          <w:rFonts w:eastAsiaTheme="majorEastAsia"/>
+        </w:rPr>
+        <w:t>Na ostatnio dodanej warstwie wykonywana jest operacja próbkowania w górę[</w:t>
+      </w:r>
+      <w:r>
+        <w:rPr>
+          <w:rFonts w:eastAsiaTheme="majorEastAsia"/>
+          <w:color w:val="FF0000"/>
+        </w:rPr>
+        <w:t>opisz</w:t>
+      </w:r>
+      <w:r>
+        <w:rPr>
+          <w:rFonts w:eastAsiaTheme="majorEastAsia"/>
+        </w:rPr>
+        <w:t>]. [</w:t>
+      </w:r>
+      <w:r>
+        <w:rPr>
+          <w:rFonts w:eastAsiaTheme="majorEastAsia"/>
+          <w:color w:val="FF0000"/>
+        </w:rPr>
+        <w:t>TODO porządnie opisać to wraz z architekturą i założeniami, dobrze zrobić rysunek z opisem i na nim opierać wywód</w:t>
+      </w:r>
+      <w:r>
+        <w:rPr>
+          <w:rFonts w:eastAsiaTheme="majorEastAsia"/>
+        </w:rPr>
+        <w:t>]</w:t>
+      </w:r>
     </w:p>
     <w:p>
       <w:pPr>
@@ -3725,7 +4637,7 @@
       <w:r>
         <w:t xml:space="preserve">[XXXXXXXXXXXXXXXX] </w:t>
       </w:r>
-      <w:hyperlink r:id="rId22" w:history="1">
+      <w:hyperlink r:id="rId30" w:history="1">
         <w:r>
           <w:rPr>
             <w:rStyle w:val="Hipercze"/>
@@ -3738,7 +4650,7 @@
       <w:r>
         <w:t xml:space="preserve">[YYYYYYYYYYYYYYYY] </w:t>
       </w:r>
-      <w:hyperlink r:id="rId23" w:history="1">
+      <w:hyperlink r:id="rId31" w:history="1">
         <w:r>
           <w:rPr>
             <w:rStyle w:val="Hipercze"/>
@@ -4016,7 +4928,7 @@
     </w:p>
     <w:p/>
     <w:sectPr>
-      <w:footerReference w:type="default" r:id="rId24"/>
+      <w:footerReference w:type="default" r:id="rId32"/>
       <w:pgSz w:w="11906" w:h="16838"/>
       <w:pgMar w:top="1417" w:right="1417" w:bottom="1417" w:left="1417" w:header="708" w:footer="708" w:gutter="0"/>
       <w:cols w:space="708"/>
@@ -4055,6 +4967,7 @@
         <w:docPartUnique/>
       </w:docPartObj>
     </w:sdtPr>
+    <w:sdtEndPr/>
     <w:sdtContent>
       <w:p>
         <w:pPr>
@@ -5617,7 +6530,7 @@
 </file>
 
 <file path=customXml/itemProps1.xml><?xml version="1.0" encoding="utf-8"?>
-<ds:datastoreItem xmlns:ds="http://schemas.openxmlformats.org/officeDocument/2006/customXml" ds:itemID="{D3A0955A-1BFD-4B93-83EB-1AA324D1E6D8}">
+<ds:datastoreItem xmlns:ds="http://schemas.openxmlformats.org/officeDocument/2006/customXml" ds:itemID="{9CE2F7FD-C7F9-4B76-8934-7B1518514045}">
   <ds:schemaRefs>
     <ds:schemaRef ds:uri="http://schemas.openxmlformats.org/officeDocument/2006/bibliography"/>
   </ds:schemaRefs>

</xml_diff>